<commit_message>
Que 6 in progress
</commit_message>
<xml_diff>
--- a/MAD-Journal.docx
+++ b/MAD-Journal.docx
@@ -2749,7 +2749,10 @@
       <w:proofErr w:type="spellStart"/>
       <w:proofErr w:type="gramStart"/>
       <w:r>
-        <w:t>fname.setError</w:t>
+        <w:t>pwd</w:t>
+      </w:r>
+      <w:r>
+        <w:t>.setError</w:t>
       </w:r>
       <w:proofErr w:type="spellEnd"/>
       <w:proofErr w:type="gramEnd"/>

</xml_diff>